<commit_message>
Remove IDE files & recompile & correct the Readme.docx typo
</commit_message>
<xml_diff>
--- a/Readme.docx
+++ b/Readme.docx
@@ -19,7 +19,6 @@
       <w:sdtEndPr>
         <w:rPr>
           <w:rFonts w:ascii="Taipei Sans TC Beta" w:eastAsia="Taipei Sans TC Beta" w:hAnsi="Taipei Sans TC Beta"/>
-          <w:color w:val="2E74B5" w:themeColor="accent1" w:themeShade="BF"/>
         </w:rPr>
       </w:sdtEndPr>
       <w:sdtContent>
@@ -55,7 +54,6 @@
           </w:sdtPr>
           <w:sdtEndPr>
             <w:rPr>
-              <w:color w:val="2E74B5" w:themeColor="accent1" w:themeShade="BF"/>
               <w:sz w:val="80"/>
               <w:szCs w:val="80"/>
             </w:rPr>
@@ -122,11 +120,7 @@
             <w:dataBinding w:prefixMappings="xmlns:ns0='http://purl.org/dc/elements/1.1/' xmlns:ns1='http://schemas.openxmlformats.org/package/2006/metadata/core-properties' " w:xpath="/ns1:coreProperties[1]/ns0:subject[1]" w:storeItemID="{6C3C8BC8-F283-45AE-878A-BAB7291924A1}"/>
             <w:text/>
           </w:sdtPr>
-          <w:sdtEndPr>
-            <w:rPr>
-              <w:color w:val="2E74B5" w:themeColor="accent1" w:themeShade="BF"/>
-            </w:rPr>
-          </w:sdtEndPr>
+          <w:sdtEndPr/>
           <w:sdtContent>
             <w:p>
               <w:pPr>
@@ -413,8 +407,6 @@
             <w:br w:type="page"/>
           </w:r>
         </w:p>
-        <w:bookmarkStart w:id="0" w:name="_GoBack" w:displacedByCustomXml="next"/>
-        <w:bookmarkEnd w:id="0" w:displacedByCustomXml="next"/>
       </w:sdtContent>
     </w:sdt>
     <w:p>
@@ -1038,7 +1030,51 @@
           <w:b/>
           <w:szCs w:val="24"/>
         </w:rPr>
-        <w:t>輸入為(M0)10，用while迴圈不斷</w:t>
+        <w:t>輸入為(M</w:t>
+      </w:r>
+      <w:r>
+        <w:rPr>
+          <w:rFonts w:ascii="Taipei Sans TC Beta" w:eastAsia="Taipei Sans TC Beta" w:hAnsi="Taipei Sans TC Beta" w:hint="eastAsia"/>
+          <w:b/>
+          <w:szCs w:val="24"/>
+          <w:vertAlign w:val="subscript"/>
+        </w:rPr>
+        <w:t>0</w:t>
+      </w:r>
+      <w:r>
+        <w:rPr>
+          <w:rFonts w:ascii="Taipei Sans TC Beta" w:eastAsia="Taipei Sans TC Beta" w:hAnsi="Taipei Sans TC Beta" w:hint="eastAsia"/>
+          <w:b/>
+          <w:szCs w:val="24"/>
+        </w:rPr>
+        <w:t>)</w:t>
+      </w:r>
+      <w:r>
+        <w:rPr>
+          <w:rFonts w:ascii="Taipei Sans TC Beta" w:eastAsia="Taipei Sans TC Beta" w:hAnsi="Taipei Sans TC Beta" w:hint="eastAsia"/>
+          <w:b/>
+          <w:szCs w:val="24"/>
+          <w:vertAlign w:val="subscript"/>
+        </w:rPr>
+        <w:t>10</w:t>
+      </w:r>
+      <w:r>
+        <w:rPr>
+          <w:rFonts w:ascii="Taipei Sans TC Beta" w:eastAsia="Taipei Sans TC Beta" w:hAnsi="Taipei Sans TC Beta" w:hint="eastAsia"/>
+          <w:b/>
+          <w:szCs w:val="24"/>
+        </w:rPr>
+        <w:t>，用while迴圈</w:t>
+      </w:r>
+      <w:bookmarkStart w:id="0" w:name="_GoBack"/>
+      <w:bookmarkEnd w:id="0"/>
+      <w:r>
+        <w:rPr>
+          <w:rFonts w:ascii="Taipei Sans TC Beta" w:eastAsia="Taipei Sans TC Beta" w:hAnsi="Taipei Sans TC Beta" w:hint="eastAsia"/>
+          <w:b/>
+          <w:szCs w:val="24"/>
+        </w:rPr>
+        <w:t>不斷</w:t>
       </w:r>
       <w:r>
         <w:rPr>
@@ -1078,7 +1114,24 @@
           <w:b/>
           <w:szCs w:val="24"/>
         </w:rPr>
-        <w:t>直到MN等於零</w:t>
+        <w:t>直到M</w:t>
+      </w:r>
+      <w:r>
+        <w:rPr>
+          <w:rFonts w:ascii="Taipei Sans TC Beta" w:eastAsia="Taipei Sans TC Beta" w:hAnsi="Taipei Sans TC Beta" w:hint="eastAsia"/>
+          <w:b/>
+          <w:szCs w:val="24"/>
+          <w:vertAlign w:val="subscript"/>
+        </w:rPr>
+        <w:t>N</w:t>
+      </w:r>
+      <w:r>
+        <w:rPr>
+          <w:rFonts w:ascii="Taipei Sans TC Beta" w:eastAsia="Taipei Sans TC Beta" w:hAnsi="Taipei Sans TC Beta" w:hint="eastAsia"/>
+          <w:b/>
+          <w:szCs w:val="24"/>
+        </w:rPr>
+        <w:t>等於零</w:t>
       </w:r>
     </w:p>
     <w:p>
@@ -1087,7 +1140,7 @@
         <w:spacing w:line="520" w:lineRule="exact"/>
         <w:ind w:leftChars="0" w:left="960"/>
         <w:rPr>
-          <w:rFonts w:ascii="Taipei Sans TC Beta" w:eastAsia="Taipei Sans TC Beta" w:hAnsi="Taipei Sans TC Beta" w:hint="eastAsia"/>
+          <w:rFonts w:ascii="Taipei Sans TC Beta" w:eastAsia="Taipei Sans TC Beta" w:hAnsi="Taipei Sans TC Beta"/>
           <w:b/>
           <w:szCs w:val="24"/>
         </w:rPr>
@@ -1098,15 +1151,7 @@
           <w:b/>
           <w:szCs w:val="24"/>
         </w:rPr>
-        <w:t>令總共需除N次，</w:t>
-      </w:r>
-      <w:r>
-        <w:rPr>
-          <w:rFonts w:ascii="Taipei Sans TC Beta" w:eastAsia="Taipei Sans TC Beta" w:hAnsi="Taipei Sans TC Beta" w:hint="eastAsia"/>
-          <w:b/>
-          <w:szCs w:val="24"/>
-        </w:rPr>
-        <w:t>第</w:t>
+        <w:t>令總共需除N次，第</w:t>
       </w:r>
       <w:r>
         <w:rPr>
@@ -1137,6 +1182,7 @@
           <w:rFonts w:ascii="Taipei Sans TC Beta" w:eastAsia="Taipei Sans TC Beta" w:hAnsi="Taipei Sans TC Beta" w:hint="eastAsia"/>
           <w:b/>
           <w:szCs w:val="24"/>
+          <w:vertAlign w:val="subscript"/>
         </w:rPr>
         <w:t>P</w:t>
       </w:r>
@@ -1195,12 +1241,15 @@
         <w:spacing w:line="520" w:lineRule="exact"/>
         <w:ind w:leftChars="0" w:left="960"/>
         <w:rPr>
-          <w:rFonts w:ascii="Taipei Sans TC Beta" w:eastAsia="Taipei Sans TC Beta" w:hAnsi="Taipei Sans TC Beta" w:hint="eastAsia"/>
+          <w:rFonts w:ascii="Taipei Sans TC Beta" w:eastAsia="Taipei Sans TC Beta" w:hAnsi="Taipei Sans TC Beta"/>
           <w:b/>
           <w:szCs w:val="24"/>
         </w:rPr>
       </w:pPr>
       <w:r>
+        <w:rPr>
+          <w:noProof/>
+        </w:rPr>
         <w:drawing>
           <wp:anchor distT="0" distB="0" distL="114300" distR="114300" simplePos="0" relativeHeight="251658240" behindDoc="0" locked="0" layoutInCell="1" allowOverlap="1">
             <wp:simplePos x="0" y="0"/>
@@ -1336,8 +1385,8 @@
           <wp:positionV relativeFrom="paragraph">
             <wp:posOffset>-539915</wp:posOffset>
           </wp:positionV>
-          <wp:extent cx="7552706" cy="10683451"/>
-          <wp:effectExtent l="0" t="0" r="0" b="3810"/>
+          <wp:extent cx="7552800" cy="10684800"/>
+          <wp:effectExtent l="0" t="0" r="0" b="2540"/>
           <wp:wrapNone/>
           <wp:docPr id="4" name="圖片 4"/>
           <wp:cNvGraphicFramePr>
@@ -1365,7 +1414,7 @@
                 <pic:spPr>
                   <a:xfrm>
                     <a:off x="0" y="0"/>
-                    <a:ext cx="7584687" cy="10728689"/>
+                    <a:ext cx="7552800" cy="10684800"/>
                   </a:xfrm>
                   <a:prstGeom prst="rect">
                     <a:avLst/>
@@ -2091,6 +2140,7 @@
   <w:style w:type="character" w:default="1" w:styleId="a0">
     <w:name w:val="Default Paragraph Font"/>
     <w:uiPriority w:val="1"/>
+    <w:semiHidden/>
     <w:unhideWhenUsed/>
   </w:style>
   <w:style w:type="table" w:default="1" w:styleId="a1">
@@ -2477,10 +2527,12 @@
   </w:compat>
   <w:rsids>
     <w:rsidRoot w:val="00874C43"/>
+    <w:rsid w:val="00620C17"/>
     <w:rsid w:val="00634AF6"/>
     <w:rsid w:val="00874C43"/>
     <w:rsid w:val="00B80B2D"/>
     <w:rsid w:val="00C055EA"/>
+    <w:rsid w:val="00E97A3C"/>
   </w:rsids>
   <m:mathPr>
     <m:mathFont m:val="Cambria Math"/>
@@ -3214,7 +3266,7 @@
 </file>
 
 <file path=customXml/itemProps1.xml><?xml version="1.0" encoding="utf-8"?>
-<ds:datastoreItem xmlns:ds="http://schemas.openxmlformats.org/officeDocument/2006/customXml" ds:itemID="{54FB2193-981E-4F07-A7E2-164D591FC9A5}">
+<ds:datastoreItem xmlns:ds="http://schemas.openxmlformats.org/officeDocument/2006/customXml" ds:itemID="{FD8F9EB4-9597-428C-BAA8-99DF302D1335}">
   <ds:schemaRefs>
     <ds:schemaRef ds:uri="http://schemas.openxmlformats.org/officeDocument/2006/bibliography"/>
   </ds:schemaRefs>

</xml_diff>